<commit_message>
xi class solution updates
</commit_message>
<xml_diff>
--- a/X class/08. Символни низове/02. Символни низове - Обработка/Символни-низове-обработка-упражнения.docx
+++ b/X class/08. Символни низове/02. Символни низове - Обработка/Символни-низове-обработка-упражнения.docx
@@ -1,6 +1,6 @@
 
 <file path=word/document.xml><?xml version="1.0" encoding="utf-8"?>
-<w:document xmlns:wpc="http://schemas.microsoft.com/office/word/2010/wordprocessingCanvas" xmlns:cx="http://schemas.microsoft.com/office/drawing/2014/chartex" xmlns:cx1="http://schemas.microsoft.com/office/drawing/2015/9/8/chartex" xmlns:cx2="http://schemas.microsoft.com/office/drawing/2015/10/21/chartex" xmlns:cx3="http://schemas.microsoft.com/office/drawing/2016/5/9/chartex" xmlns:cx4="http://schemas.microsoft.com/office/drawing/2016/5/10/chartex" xmlns:cx5="http://schemas.microsoft.com/office/drawing/2016/5/11/chartex" xmlns:cx6="http://schemas.microsoft.com/office/drawing/2016/5/12/chartex" xmlns:cx7="http://schemas.microsoft.com/office/drawing/2016/5/13/chartex" xmlns:cx8="http://schemas.microsoft.com/office/drawing/2016/5/14/chartex" xmlns:mc="http://schemas.openxmlformats.org/markup-compatibility/2006" xmlns:aink="http://schemas.microsoft.com/office/drawing/2016/ink" xmlns:am3d="http://schemas.microsoft.com/office/drawing/2017/model3d" xmlns:o="urn:schemas-microsoft-com:office:office" xmlns:r="http://schemas.openxmlformats.org/officeDocument/2006/relationships" xmlns:m="http://schemas.openxmlformats.org/officeDocument/2006/math" xmlns:v="urn:schemas-microsoft-com:vml" xmlns:wp14="http://schemas.microsoft.com/office/word/2010/wordprocessingDrawing" xmlns:wp="http://schemas.openxmlformats.org/drawingml/2006/wordprocessingDrawing" xmlns:w10="urn:schemas-microsoft-com:office:word" xmlns:w="http://schemas.openxmlformats.org/wordprocessingml/2006/main" xmlns:w14="http://schemas.microsoft.com/office/word/2010/wordml" xmlns:w15="http://schemas.microsoft.com/office/word/2012/wordml" xmlns:w16cex="http://schemas.microsoft.com/office/word/2018/wordml/cex" xmlns:w16cid="http://schemas.microsoft.com/office/word/2016/wordml/cid" xmlns:w16="http://schemas.microsoft.com/office/word/2018/wordml" xmlns:w16se="http://schemas.microsoft.com/office/word/2015/wordml/symex" xmlns:wpg="http://schemas.microsoft.com/office/word/2010/wordprocessingGroup" xmlns:wpi="http://schemas.microsoft.com/office/word/2010/wordprocessingInk" xmlns:wne="http://schemas.microsoft.com/office/word/2006/wordml" xmlns:wps="http://schemas.microsoft.com/office/word/2010/wordprocessingShape" mc:Ignorable="w14 w15 w16se w16cid w16 w16cex wp14">
+<w:document xmlns:wpc="http://schemas.microsoft.com/office/word/2010/wordprocessingCanvas" xmlns:cx="http://schemas.microsoft.com/office/drawing/2014/chartex" xmlns:cx1="http://schemas.microsoft.com/office/drawing/2015/9/8/chartex" xmlns:cx2="http://schemas.microsoft.com/office/drawing/2015/10/21/chartex" xmlns:cx3="http://schemas.microsoft.com/office/drawing/2016/5/9/chartex" xmlns:cx4="http://schemas.microsoft.com/office/drawing/2016/5/10/chartex" xmlns:cx5="http://schemas.microsoft.com/office/drawing/2016/5/11/chartex" xmlns:cx6="http://schemas.microsoft.com/office/drawing/2016/5/12/chartex" xmlns:cx7="http://schemas.microsoft.com/office/drawing/2016/5/13/chartex" xmlns:cx8="http://schemas.microsoft.com/office/drawing/2016/5/14/chartex" xmlns:mc="http://schemas.openxmlformats.org/markup-compatibility/2006" xmlns:aink="http://schemas.microsoft.com/office/drawing/2016/ink" xmlns:am3d="http://schemas.microsoft.com/office/drawing/2017/model3d" xmlns:o="urn:schemas-microsoft-com:office:office" xmlns:oel="http://schemas.microsoft.com/office/2019/extlst" xmlns:r="http://schemas.openxmlformats.org/officeDocument/2006/relationships" xmlns:m="http://schemas.openxmlformats.org/officeDocument/2006/math" xmlns:v="urn:schemas-microsoft-com:vml" xmlns:wp14="http://schemas.microsoft.com/office/word/2010/wordprocessingDrawing" xmlns:wp="http://schemas.openxmlformats.org/drawingml/2006/wordprocessingDrawing" xmlns:w10="urn:schemas-microsoft-com:office:word" xmlns:w="http://schemas.openxmlformats.org/wordprocessingml/2006/main" xmlns:w14="http://schemas.microsoft.com/office/word/2010/wordml" xmlns:w15="http://schemas.microsoft.com/office/word/2012/wordml" xmlns:w16cex="http://schemas.microsoft.com/office/word/2018/wordml/cex" xmlns:w16cid="http://schemas.microsoft.com/office/word/2016/wordml/cid" xmlns:w16="http://schemas.microsoft.com/office/word/2018/wordml" xmlns:w16sdtdh="http://schemas.microsoft.com/office/word/2020/wordml/sdtdatahash" xmlns:w16se="http://schemas.microsoft.com/office/word/2015/wordml/symex" xmlns:wpg="http://schemas.microsoft.com/office/word/2010/wordprocessingGroup" xmlns:wpi="http://schemas.microsoft.com/office/word/2010/wordprocessingInk" xmlns:wne="http://schemas.microsoft.com/office/word/2006/wordml" xmlns:wps="http://schemas.microsoft.com/office/word/2010/wordprocessingShape" mc:Ignorable="w14 w15 w16se w16cid w16 w16cex w16sdtdh wp14">
   <w:body>
     <w:p>
       <w:pPr>
@@ -1446,8 +1446,8 @@
         <w:tblLook w:val="04A0" w:firstRow="1" w:lastRow="0" w:firstColumn="1" w:lastColumn="0" w:noHBand="0" w:noVBand="1"/>
       </w:tblPr>
       <w:tblGrid>
-        <w:gridCol w:w="4283"/>
-        <w:gridCol w:w="4272"/>
+        <w:gridCol w:w="5523"/>
+        <w:gridCol w:w="4162"/>
       </w:tblGrid>
       <w:tr>
         <w:tc>
@@ -1524,16 +1524,18 @@
           </w:tcPr>
           <w:p>
             <w:pPr>
-              <w:spacing w:after="0" w:line="240" w:lineRule="auto"/>
-              <w:jc w:val="both"/>
-              <w:rPr>
-                <w:rFonts w:ascii="Consolas" w:hAnsi="Consolas" w:cs="Consolas"/>
+              <w:pStyle w:val="1"/>
+              <w:jc w:val="left"/>
+              <w:rPr>
+                <w:sz w:val="32"/>
+                <w:szCs w:val="32"/>
               </w:rPr>
             </w:pPr>
             <w:r>
               <w:rPr>
-                <w:rFonts w:ascii="Consolas" w:hAnsi="Consolas" w:cs="Consolas"/>
                 <w:noProof/>
+                <w:sz w:val="32"/>
+                <w:szCs w:val="32"/>
                 <w:lang w:val="en-US"/>
               </w:rPr>
               <w:t>923847238931983192462832102</w:t>
@@ -1541,18 +1543,17 @@
           </w:p>
           <w:p>
             <w:pPr>
-              <w:spacing w:after="0" w:line="240" w:lineRule="auto"/>
-              <w:jc w:val="both"/>
-              <w:rPr>
-                <w:rFonts w:ascii="Consolas" w:hAnsi="Consolas" w:cs="Consolas"/>
+              <w:pStyle w:val="1"/>
+              <w:rPr>
                 <w:noProof/>
                 <w:lang w:val="en-US"/>
               </w:rPr>
             </w:pPr>
             <w:r>
               <w:rPr>
-                <w:rFonts w:ascii="Consolas" w:hAnsi="Consolas" w:cs="Consolas"/>
                 <w:noProof/>
+                <w:sz w:val="32"/>
+                <w:szCs w:val="32"/>
                 <w:lang w:val="en-US"/>
               </w:rPr>
               <w:t>934572893617836459843471846187346</w:t>
@@ -1750,6 +1751,7 @@
           <w:rFonts w:eastAsia="MS Mincho"/>
           <w:lang w:val="bg-BG" w:eastAsia="ja-JP"/>
         </w:rPr>
+        <w:lastRenderedPageBreak/>
         <w:t>Примери</w:t>
       </w:r>
     </w:p>
@@ -2315,7 +2317,6 @@
         <w:rPr>
           <w:lang w:val="en-US"/>
         </w:rPr>
-        <w:lastRenderedPageBreak/>
         <w:t>*</w:t>
       </w:r>
       <w:r>
@@ -3535,6 +3536,7 @@
         <w:jc w:val="both"/>
       </w:pPr>
       <w:r>
+        <w:lastRenderedPageBreak/>
         <w:t>Време</w:t>
       </w:r>
       <w:r>
@@ -3757,7 +3759,6 @@
                 <w:noProof/>
                 <w:lang w:val="en-US"/>
               </w:rPr>
-              <w:lastRenderedPageBreak/>
               <w:t>A12b s17G</w:t>
             </w:r>
           </w:p>
@@ -4494,7 +4495,7 @@
 </file>
 
 <file path=word/endnotes.xml><?xml version="1.0" encoding="utf-8"?>
-<w:endnotes xmlns:wpc="http://schemas.microsoft.com/office/word/2010/wordprocessingCanvas" xmlns:cx="http://schemas.microsoft.com/office/drawing/2014/chartex" xmlns:cx1="http://schemas.microsoft.com/office/drawing/2015/9/8/chartex" xmlns:cx2="http://schemas.microsoft.com/office/drawing/2015/10/21/chartex" xmlns:cx3="http://schemas.microsoft.com/office/drawing/2016/5/9/chartex" xmlns:cx4="http://schemas.microsoft.com/office/drawing/2016/5/10/chartex" xmlns:cx5="http://schemas.microsoft.com/office/drawing/2016/5/11/chartex" xmlns:cx6="http://schemas.microsoft.com/office/drawing/2016/5/12/chartex" xmlns:cx7="http://schemas.microsoft.com/office/drawing/2016/5/13/chartex" xmlns:cx8="http://schemas.microsoft.com/office/drawing/2016/5/14/chartex" xmlns:mc="http://schemas.openxmlformats.org/markup-compatibility/2006" xmlns:aink="http://schemas.microsoft.com/office/drawing/2016/ink" xmlns:am3d="http://schemas.microsoft.com/office/drawing/2017/model3d" xmlns:o="urn:schemas-microsoft-com:office:office" xmlns:r="http://schemas.openxmlformats.org/officeDocument/2006/relationships" xmlns:m="http://schemas.openxmlformats.org/officeDocument/2006/math" xmlns:v="urn:schemas-microsoft-com:vml" xmlns:wp14="http://schemas.microsoft.com/office/word/2010/wordprocessingDrawing" xmlns:wp="http://schemas.openxmlformats.org/drawingml/2006/wordprocessingDrawing" xmlns:w10="urn:schemas-microsoft-com:office:word" xmlns:w="http://schemas.openxmlformats.org/wordprocessingml/2006/main" xmlns:w14="http://schemas.microsoft.com/office/word/2010/wordml" xmlns:w15="http://schemas.microsoft.com/office/word/2012/wordml" xmlns:w16cex="http://schemas.microsoft.com/office/word/2018/wordml/cex" xmlns:w16cid="http://schemas.microsoft.com/office/word/2016/wordml/cid" xmlns:w16="http://schemas.microsoft.com/office/word/2018/wordml" xmlns:w16se="http://schemas.microsoft.com/office/word/2015/wordml/symex" xmlns:wpg="http://schemas.microsoft.com/office/word/2010/wordprocessingGroup" xmlns:wpi="http://schemas.microsoft.com/office/word/2010/wordprocessingInk" xmlns:wne="http://schemas.microsoft.com/office/word/2006/wordml" xmlns:wps="http://schemas.microsoft.com/office/word/2010/wordprocessingShape" mc:Ignorable="w14 w15 w16se w16cid w16 w16cex wp14">
+<w:endnotes xmlns:wpc="http://schemas.microsoft.com/office/word/2010/wordprocessingCanvas" xmlns:cx="http://schemas.microsoft.com/office/drawing/2014/chartex" xmlns:cx1="http://schemas.microsoft.com/office/drawing/2015/9/8/chartex" xmlns:cx2="http://schemas.microsoft.com/office/drawing/2015/10/21/chartex" xmlns:cx3="http://schemas.microsoft.com/office/drawing/2016/5/9/chartex" xmlns:cx4="http://schemas.microsoft.com/office/drawing/2016/5/10/chartex" xmlns:cx5="http://schemas.microsoft.com/office/drawing/2016/5/11/chartex" xmlns:cx6="http://schemas.microsoft.com/office/drawing/2016/5/12/chartex" xmlns:cx7="http://schemas.microsoft.com/office/drawing/2016/5/13/chartex" xmlns:cx8="http://schemas.microsoft.com/office/drawing/2016/5/14/chartex" xmlns:mc="http://schemas.openxmlformats.org/markup-compatibility/2006" xmlns:aink="http://schemas.microsoft.com/office/drawing/2016/ink" xmlns:am3d="http://schemas.microsoft.com/office/drawing/2017/model3d" xmlns:o="urn:schemas-microsoft-com:office:office" xmlns:oel="http://schemas.microsoft.com/office/2019/extlst" xmlns:r="http://schemas.openxmlformats.org/officeDocument/2006/relationships" xmlns:m="http://schemas.openxmlformats.org/officeDocument/2006/math" xmlns:v="urn:schemas-microsoft-com:vml" xmlns:wp14="http://schemas.microsoft.com/office/word/2010/wordprocessingDrawing" xmlns:wp="http://schemas.openxmlformats.org/drawingml/2006/wordprocessingDrawing" xmlns:w10="urn:schemas-microsoft-com:office:word" xmlns:w="http://schemas.openxmlformats.org/wordprocessingml/2006/main" xmlns:w14="http://schemas.microsoft.com/office/word/2010/wordml" xmlns:w15="http://schemas.microsoft.com/office/word/2012/wordml" xmlns:w16cex="http://schemas.microsoft.com/office/word/2018/wordml/cex" xmlns:w16cid="http://schemas.microsoft.com/office/word/2016/wordml/cid" xmlns:w16="http://schemas.microsoft.com/office/word/2018/wordml" xmlns:w16sdtdh="http://schemas.microsoft.com/office/word/2020/wordml/sdtdatahash" xmlns:w16se="http://schemas.microsoft.com/office/word/2015/wordml/symex" xmlns:wpg="http://schemas.microsoft.com/office/word/2010/wordprocessingGroup" xmlns:wpi="http://schemas.microsoft.com/office/word/2010/wordprocessingInk" xmlns:wne="http://schemas.microsoft.com/office/word/2006/wordml" xmlns:wps="http://schemas.microsoft.com/office/word/2010/wordprocessingShape" mc:Ignorable="w14 w15 w16se w16cid w16 w16cex w16sdtdh wp14">
   <w:endnote w:type="separator" w:id="-1">
     <w:p>
       <w:pPr>
@@ -4519,7 +4520,7 @@
 </file>
 
 <file path=word/footer1.xml><?xml version="1.0" encoding="utf-8"?>
-<w:ftr xmlns:wpc="http://schemas.microsoft.com/office/word/2010/wordprocessingCanvas" xmlns:cx="http://schemas.microsoft.com/office/drawing/2014/chartex" xmlns:cx1="http://schemas.microsoft.com/office/drawing/2015/9/8/chartex" xmlns:cx2="http://schemas.microsoft.com/office/drawing/2015/10/21/chartex" xmlns:cx3="http://schemas.microsoft.com/office/drawing/2016/5/9/chartex" xmlns:cx4="http://schemas.microsoft.com/office/drawing/2016/5/10/chartex" xmlns:cx5="http://schemas.microsoft.com/office/drawing/2016/5/11/chartex" xmlns:cx6="http://schemas.microsoft.com/office/drawing/2016/5/12/chartex" xmlns:cx7="http://schemas.microsoft.com/office/drawing/2016/5/13/chartex" xmlns:cx8="http://schemas.microsoft.com/office/drawing/2016/5/14/chartex" xmlns:mc="http://schemas.openxmlformats.org/markup-compatibility/2006" xmlns:aink="http://schemas.microsoft.com/office/drawing/2016/ink" xmlns:am3d="http://schemas.microsoft.com/office/drawing/2017/model3d" xmlns:o="urn:schemas-microsoft-com:office:office" xmlns:r="http://schemas.openxmlformats.org/officeDocument/2006/relationships" xmlns:m="http://schemas.openxmlformats.org/officeDocument/2006/math" xmlns:v="urn:schemas-microsoft-com:vml" xmlns:wp14="http://schemas.microsoft.com/office/word/2010/wordprocessingDrawing" xmlns:wp="http://schemas.openxmlformats.org/drawingml/2006/wordprocessingDrawing" xmlns:w10="urn:schemas-microsoft-com:office:word" xmlns:w="http://schemas.openxmlformats.org/wordprocessingml/2006/main" xmlns:w14="http://schemas.microsoft.com/office/word/2010/wordml" xmlns:w15="http://schemas.microsoft.com/office/word/2012/wordml" xmlns:w16cex="http://schemas.microsoft.com/office/word/2018/wordml/cex" xmlns:w16cid="http://schemas.microsoft.com/office/word/2016/wordml/cid" xmlns:w16="http://schemas.microsoft.com/office/word/2018/wordml" xmlns:w16se="http://schemas.microsoft.com/office/word/2015/wordml/symex" xmlns:wpg="http://schemas.microsoft.com/office/word/2010/wordprocessingGroup" xmlns:wpi="http://schemas.microsoft.com/office/word/2010/wordprocessingInk" xmlns:wne="http://schemas.microsoft.com/office/word/2006/wordml" xmlns:wps="http://schemas.microsoft.com/office/word/2010/wordprocessingShape" mc:Ignorable="w14 w15 w16se w16cid w16 w16cex wp14">
+<w:ftr xmlns:wpc="http://schemas.microsoft.com/office/word/2010/wordprocessingCanvas" xmlns:cx="http://schemas.microsoft.com/office/drawing/2014/chartex" xmlns:cx1="http://schemas.microsoft.com/office/drawing/2015/9/8/chartex" xmlns:cx2="http://schemas.microsoft.com/office/drawing/2015/10/21/chartex" xmlns:cx3="http://schemas.microsoft.com/office/drawing/2016/5/9/chartex" xmlns:cx4="http://schemas.microsoft.com/office/drawing/2016/5/10/chartex" xmlns:cx5="http://schemas.microsoft.com/office/drawing/2016/5/11/chartex" xmlns:cx6="http://schemas.microsoft.com/office/drawing/2016/5/12/chartex" xmlns:cx7="http://schemas.microsoft.com/office/drawing/2016/5/13/chartex" xmlns:cx8="http://schemas.microsoft.com/office/drawing/2016/5/14/chartex" xmlns:mc="http://schemas.openxmlformats.org/markup-compatibility/2006" xmlns:aink="http://schemas.microsoft.com/office/drawing/2016/ink" xmlns:am3d="http://schemas.microsoft.com/office/drawing/2017/model3d" xmlns:o="urn:schemas-microsoft-com:office:office" xmlns:oel="http://schemas.microsoft.com/office/2019/extlst" xmlns:r="http://schemas.openxmlformats.org/officeDocument/2006/relationships" xmlns:m="http://schemas.openxmlformats.org/officeDocument/2006/math" xmlns:v="urn:schemas-microsoft-com:vml" xmlns:wp14="http://schemas.microsoft.com/office/word/2010/wordprocessingDrawing" xmlns:wp="http://schemas.openxmlformats.org/drawingml/2006/wordprocessingDrawing" xmlns:w10="urn:schemas-microsoft-com:office:word" xmlns:w="http://schemas.openxmlformats.org/wordprocessingml/2006/main" xmlns:w14="http://schemas.microsoft.com/office/word/2010/wordml" xmlns:w15="http://schemas.microsoft.com/office/word/2012/wordml" xmlns:w16cex="http://schemas.microsoft.com/office/word/2018/wordml/cex" xmlns:w16cid="http://schemas.microsoft.com/office/word/2016/wordml/cid" xmlns:w16="http://schemas.microsoft.com/office/word/2018/wordml" xmlns:w16sdtdh="http://schemas.microsoft.com/office/word/2020/wordml/sdtdatahash" xmlns:w16se="http://schemas.microsoft.com/office/word/2015/wordml/symex" xmlns:wpg="http://schemas.microsoft.com/office/word/2010/wordprocessingGroup" xmlns:wpi="http://schemas.microsoft.com/office/word/2010/wordprocessingInk" xmlns:wne="http://schemas.microsoft.com/office/word/2006/wordml" xmlns:wps="http://schemas.microsoft.com/office/word/2010/wordprocessingShape" mc:Ignorable="w14 w15 w16se w16cid w16 w16cex w16sdtdh wp14">
   <w:p>
     <w:pPr>
       <w:pStyle w:val="a8"/>
@@ -4719,7 +4720,7 @@
               <v:stroke joinstyle="miter"/>
               <v:path gradientshapeok="t" o:connecttype="rect"/>
             </v:shapetype>
-            <v:shape id="Text Box 3" o:spid="_x0000_s1026" type="#_x0000_t202" style="position:absolute;margin-left:455.5pt;margin-top:2.7pt;width:63.55pt;height:15.9pt;z-index:251657728;visibility:visible;mso-wrap-style:square;mso-width-percent:0;mso-height-percent:0;mso-wrap-distance-left:9pt;mso-wrap-distance-top:0;mso-wrap-distance-right:9pt;mso-wrap-distance-bottom:0;mso-position-horizontal:absolute;mso-position-horizontal-relative:text;mso-position-vertical:absolute;mso-position-vertical-relative:text;mso-width-percent:0;mso-height-percent:0;mso-width-relative:page;mso-height-relative:page;v-text-anchor:middle" o:gfxdata="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" filled="f" stroked="f" strokeweight=".5pt">
+            <v:shape id="Text Box 3" o:spid="_x0000_s1026" type="#_x0000_t202" style="position:absolute;margin-left:455.5pt;margin-top:2.7pt;width:63.55pt;height:15.9pt;z-index:251657728;visibility:visible;mso-wrap-style:square;mso-width-percent:0;mso-height-percent:0;mso-wrap-distance-left:9pt;mso-wrap-distance-top:0;mso-wrap-distance-right:9pt;mso-wrap-distance-bottom:0;mso-position-horizontal:absolute;mso-position-horizontal-relative:text;mso-position-vertical:absolute;mso-position-vertical-relative:text;mso-width-percent:0;mso-height-percent:0;mso-width-relative:page;mso-height-relative:page;v-text-anchor:middle" o:gfxdata="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" filled="f" stroked="f" strokeweight=".5pt">
               <v:textbox inset="0,0,0,0">
                 <w:txbxContent>
                   <w:p>
@@ -5028,7 +5029,7 @@
         </mc:Choice>
         <mc:Fallback>
           <w:pict>
-            <v:shape w14:anchorId="4368F158" id="Text Box 2" o:spid="_x0000_s1027" type="#_x0000_t202" style="position:absolute;margin-left:-.1pt;margin-top:0;width:468.1pt;height:18.6pt;z-index:-251657728;visibility:visible;mso-wrap-style:square;mso-width-percent:0;mso-height-percent:0;mso-wrap-distance-left:9pt;mso-wrap-distance-top:0;mso-wrap-distance-right:9pt;mso-wrap-distance-bottom:0;mso-position-horizontal:absolute;mso-position-horizontal-relative:text;mso-position-vertical:absolute;mso-position-vertical-relative:text;mso-width-percent:0;mso-height-percent:0;mso-width-relative:page;mso-height-relative:page;v-text-anchor:top" o:gfxdata="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" filled="f" stroked="f">
+            <v:shape w14:anchorId="4368F158" id="Text Box 2" o:spid="_x0000_s1027" type="#_x0000_t202" style="position:absolute;margin-left:-.1pt;margin-top:0;width:468.1pt;height:18.6pt;z-index:-251657728;visibility:visible;mso-wrap-style:square;mso-width-percent:0;mso-height-percent:0;mso-wrap-distance-left:9pt;mso-wrap-distance-top:0;mso-wrap-distance-right:9pt;mso-wrap-distance-bottom:0;mso-position-horizontal:absolute;mso-position-horizontal-relative:text;mso-position-vertical:absolute;mso-position-vertical-relative:text;mso-width-percent:0;mso-height-percent:0;mso-width-relative:page;mso-height-relative:page;v-text-anchor:top" o:gfxdata="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" filled="f" stroked="f">
               <v:textbox inset=".5mm,1.2mm,.5mm,.5mm">
                 <w:txbxContent>
                   <w:p>
@@ -5222,7 +5223,7 @@
 </file>
 
 <file path=word/footnotes.xml><?xml version="1.0" encoding="utf-8"?>
-<w:footnotes xmlns:wpc="http://schemas.microsoft.com/office/word/2010/wordprocessingCanvas" xmlns:cx="http://schemas.microsoft.com/office/drawing/2014/chartex" xmlns:cx1="http://schemas.microsoft.com/office/drawing/2015/9/8/chartex" xmlns:cx2="http://schemas.microsoft.com/office/drawing/2015/10/21/chartex" xmlns:cx3="http://schemas.microsoft.com/office/drawing/2016/5/9/chartex" xmlns:cx4="http://schemas.microsoft.com/office/drawing/2016/5/10/chartex" xmlns:cx5="http://schemas.microsoft.com/office/drawing/2016/5/11/chartex" xmlns:cx6="http://schemas.microsoft.com/office/drawing/2016/5/12/chartex" xmlns:cx7="http://schemas.microsoft.com/office/drawing/2016/5/13/chartex" xmlns:cx8="http://schemas.microsoft.com/office/drawing/2016/5/14/chartex" xmlns:mc="http://schemas.openxmlformats.org/markup-compatibility/2006" xmlns:aink="http://schemas.microsoft.com/office/drawing/2016/ink" xmlns:am3d="http://schemas.microsoft.com/office/drawing/2017/model3d" xmlns:o="urn:schemas-microsoft-com:office:office" xmlns:r="http://schemas.openxmlformats.org/officeDocument/2006/relationships" xmlns:m="http://schemas.openxmlformats.org/officeDocument/2006/math" xmlns:v="urn:schemas-microsoft-com:vml" xmlns:wp14="http://schemas.microsoft.com/office/word/2010/wordprocessingDrawing" xmlns:wp="http://schemas.openxmlformats.org/drawingml/2006/wordprocessingDrawing" xmlns:w10="urn:schemas-microsoft-com:office:word" xmlns:w="http://schemas.openxmlformats.org/wordprocessingml/2006/main" xmlns:w14="http://schemas.microsoft.com/office/word/2010/wordml" xmlns:w15="http://schemas.microsoft.com/office/word/2012/wordml" xmlns:w16cex="http://schemas.microsoft.com/office/word/2018/wordml/cex" xmlns:w16cid="http://schemas.microsoft.com/office/word/2016/wordml/cid" xmlns:w16="http://schemas.microsoft.com/office/word/2018/wordml" xmlns:w16se="http://schemas.microsoft.com/office/word/2015/wordml/symex" xmlns:wpg="http://schemas.microsoft.com/office/word/2010/wordprocessingGroup" xmlns:wpi="http://schemas.microsoft.com/office/word/2010/wordprocessingInk" xmlns:wne="http://schemas.microsoft.com/office/word/2006/wordml" xmlns:wps="http://schemas.microsoft.com/office/word/2010/wordprocessingShape" mc:Ignorable="w14 w15 w16se w16cid w16 w16cex wp14">
+<w:footnotes xmlns:wpc="http://schemas.microsoft.com/office/word/2010/wordprocessingCanvas" xmlns:cx="http://schemas.microsoft.com/office/drawing/2014/chartex" xmlns:cx1="http://schemas.microsoft.com/office/drawing/2015/9/8/chartex" xmlns:cx2="http://schemas.microsoft.com/office/drawing/2015/10/21/chartex" xmlns:cx3="http://schemas.microsoft.com/office/drawing/2016/5/9/chartex" xmlns:cx4="http://schemas.microsoft.com/office/drawing/2016/5/10/chartex" xmlns:cx5="http://schemas.microsoft.com/office/drawing/2016/5/11/chartex" xmlns:cx6="http://schemas.microsoft.com/office/drawing/2016/5/12/chartex" xmlns:cx7="http://schemas.microsoft.com/office/drawing/2016/5/13/chartex" xmlns:cx8="http://schemas.microsoft.com/office/drawing/2016/5/14/chartex" xmlns:mc="http://schemas.openxmlformats.org/markup-compatibility/2006" xmlns:aink="http://schemas.microsoft.com/office/drawing/2016/ink" xmlns:am3d="http://schemas.microsoft.com/office/drawing/2017/model3d" xmlns:o="urn:schemas-microsoft-com:office:office" xmlns:oel="http://schemas.microsoft.com/office/2019/extlst" xmlns:r="http://schemas.openxmlformats.org/officeDocument/2006/relationships" xmlns:m="http://schemas.openxmlformats.org/officeDocument/2006/math" xmlns:v="urn:schemas-microsoft-com:vml" xmlns:wp14="http://schemas.microsoft.com/office/word/2010/wordprocessingDrawing" xmlns:wp="http://schemas.openxmlformats.org/drawingml/2006/wordprocessingDrawing" xmlns:w10="urn:schemas-microsoft-com:office:word" xmlns:w="http://schemas.openxmlformats.org/wordprocessingml/2006/main" xmlns:w14="http://schemas.microsoft.com/office/word/2010/wordml" xmlns:w15="http://schemas.microsoft.com/office/word/2012/wordml" xmlns:w16cex="http://schemas.microsoft.com/office/word/2018/wordml/cex" xmlns:w16cid="http://schemas.microsoft.com/office/word/2016/wordml/cid" xmlns:w16="http://schemas.microsoft.com/office/word/2018/wordml" xmlns:w16sdtdh="http://schemas.microsoft.com/office/word/2020/wordml/sdtdatahash" xmlns:w16se="http://schemas.microsoft.com/office/word/2015/wordml/symex" xmlns:wpg="http://schemas.microsoft.com/office/word/2010/wordprocessingGroup" xmlns:wpi="http://schemas.microsoft.com/office/word/2010/wordprocessingInk" xmlns:wne="http://schemas.microsoft.com/office/word/2006/wordml" xmlns:wps="http://schemas.microsoft.com/office/word/2010/wordprocessingShape" mc:Ignorable="w14 w15 w16se w16cid w16 w16cex w16sdtdh wp14">
   <w:footnote w:type="separator" w:id="-1">
     <w:p>
       <w:pPr>
@@ -5247,7 +5248,7 @@
 </file>
 
 <file path=word/numbering.xml><?xml version="1.0" encoding="utf-8"?>
-<w:numbering xmlns:wpc="http://schemas.microsoft.com/office/word/2010/wordprocessingCanvas" xmlns:cx="http://schemas.microsoft.com/office/drawing/2014/chartex" xmlns:cx1="http://schemas.microsoft.com/office/drawing/2015/9/8/chartex" xmlns:cx2="http://schemas.microsoft.com/office/drawing/2015/10/21/chartex" xmlns:cx3="http://schemas.microsoft.com/office/drawing/2016/5/9/chartex" xmlns:cx4="http://schemas.microsoft.com/office/drawing/2016/5/10/chartex" xmlns:cx5="http://schemas.microsoft.com/office/drawing/2016/5/11/chartex" xmlns:cx6="http://schemas.microsoft.com/office/drawing/2016/5/12/chartex" xmlns:cx7="http://schemas.microsoft.com/office/drawing/2016/5/13/chartex" xmlns:cx8="http://schemas.microsoft.com/office/drawing/2016/5/14/chartex" xmlns:mc="http://schemas.openxmlformats.org/markup-compatibility/2006" xmlns:aink="http://schemas.microsoft.com/office/drawing/2016/ink" xmlns:am3d="http://schemas.microsoft.com/office/drawing/2017/model3d" xmlns:o="urn:schemas-microsoft-com:office:office" xmlns:r="http://schemas.openxmlformats.org/officeDocument/2006/relationships" xmlns:m="http://schemas.openxmlformats.org/officeDocument/2006/math" xmlns:v="urn:schemas-microsoft-com:vml" xmlns:wp14="http://schemas.microsoft.com/office/word/2010/wordprocessingDrawing" xmlns:wp="http://schemas.openxmlformats.org/drawingml/2006/wordprocessingDrawing" xmlns:w10="urn:schemas-microsoft-com:office:word" xmlns:w="http://schemas.openxmlformats.org/wordprocessingml/2006/main" xmlns:w14="http://schemas.microsoft.com/office/word/2010/wordml" xmlns:w15="http://schemas.microsoft.com/office/word/2012/wordml" xmlns:w16cex="http://schemas.microsoft.com/office/word/2018/wordml/cex" xmlns:w16cid="http://schemas.microsoft.com/office/word/2016/wordml/cid" xmlns:w16="http://schemas.microsoft.com/office/word/2018/wordml" xmlns:w16se="http://schemas.microsoft.com/office/word/2015/wordml/symex" xmlns:wpg="http://schemas.microsoft.com/office/word/2010/wordprocessingGroup" xmlns:wpi="http://schemas.microsoft.com/office/word/2010/wordprocessingInk" xmlns:wne="http://schemas.microsoft.com/office/word/2006/wordml" xmlns:wps="http://schemas.microsoft.com/office/word/2010/wordprocessingShape" mc:Ignorable="w14 w15 w16se w16cid w16 w16cex wp14">
+<w:numbering xmlns:wpc="http://schemas.microsoft.com/office/word/2010/wordprocessingCanvas" xmlns:cx="http://schemas.microsoft.com/office/drawing/2014/chartex" xmlns:cx1="http://schemas.microsoft.com/office/drawing/2015/9/8/chartex" xmlns:cx2="http://schemas.microsoft.com/office/drawing/2015/10/21/chartex" xmlns:cx3="http://schemas.microsoft.com/office/drawing/2016/5/9/chartex" xmlns:cx4="http://schemas.microsoft.com/office/drawing/2016/5/10/chartex" xmlns:cx5="http://schemas.microsoft.com/office/drawing/2016/5/11/chartex" xmlns:cx6="http://schemas.microsoft.com/office/drawing/2016/5/12/chartex" xmlns:cx7="http://schemas.microsoft.com/office/drawing/2016/5/13/chartex" xmlns:cx8="http://schemas.microsoft.com/office/drawing/2016/5/14/chartex" xmlns:mc="http://schemas.openxmlformats.org/markup-compatibility/2006" xmlns:aink="http://schemas.microsoft.com/office/drawing/2016/ink" xmlns:am3d="http://schemas.microsoft.com/office/drawing/2017/model3d" xmlns:o="urn:schemas-microsoft-com:office:office" xmlns:oel="http://schemas.microsoft.com/office/2019/extlst" xmlns:r="http://schemas.openxmlformats.org/officeDocument/2006/relationships" xmlns:m="http://schemas.openxmlformats.org/officeDocument/2006/math" xmlns:v="urn:schemas-microsoft-com:vml" xmlns:wp14="http://schemas.microsoft.com/office/word/2010/wordprocessingDrawing" xmlns:wp="http://schemas.openxmlformats.org/drawingml/2006/wordprocessingDrawing" xmlns:w10="urn:schemas-microsoft-com:office:word" xmlns:w="http://schemas.openxmlformats.org/wordprocessingml/2006/main" xmlns:w14="http://schemas.microsoft.com/office/word/2010/wordml" xmlns:w15="http://schemas.microsoft.com/office/word/2012/wordml" xmlns:w16cex="http://schemas.microsoft.com/office/word/2018/wordml/cex" xmlns:w16cid="http://schemas.microsoft.com/office/word/2016/wordml/cid" xmlns:w16="http://schemas.microsoft.com/office/word/2018/wordml" xmlns:w16sdtdh="http://schemas.microsoft.com/office/word/2020/wordml/sdtdatahash" xmlns:w16se="http://schemas.microsoft.com/office/word/2015/wordml/symex" xmlns:wpg="http://schemas.microsoft.com/office/word/2010/wordprocessingGroup" xmlns:wpi="http://schemas.microsoft.com/office/word/2010/wordprocessingInk" xmlns:wne="http://schemas.microsoft.com/office/word/2006/wordml" xmlns:wps="http://schemas.microsoft.com/office/word/2010/wordprocessingShape" mc:Ignorable="w14 w15 w16se w16cid w16 w16cex w16sdtdh wp14">
   <w:abstractNum w:abstractNumId="0" w15:restartNumberingAfterBreak="0">
     <w:nsid w:val="03824B84"/>
     <w:multiLevelType w:val="hybridMultilevel"/>
@@ -7162,46 +7163,46 @@
       </w:rPr>
     </w:lvl>
   </w:abstractNum>
-  <w:num w:numId="1">
+  <w:num w:numId="1" w16cid:durableId="659309120">
     <w:abstractNumId w:val="5"/>
   </w:num>
-  <w:num w:numId="2">
+  <w:num w:numId="2" w16cid:durableId="383065682">
     <w:abstractNumId w:val="13"/>
   </w:num>
-  <w:num w:numId="3">
+  <w:num w:numId="3" w16cid:durableId="1797987335">
     <w:abstractNumId w:val="4"/>
   </w:num>
-  <w:num w:numId="4">
+  <w:num w:numId="4" w16cid:durableId="1271812965">
     <w:abstractNumId w:val="8"/>
   </w:num>
-  <w:num w:numId="5">
+  <w:num w:numId="5" w16cid:durableId="51345292">
     <w:abstractNumId w:val="10"/>
   </w:num>
-  <w:num w:numId="6">
+  <w:num w:numId="6" w16cid:durableId="1931348406">
     <w:abstractNumId w:val="13"/>
   </w:num>
-  <w:num w:numId="7">
+  <w:num w:numId="7" w16cid:durableId="1483234859">
     <w:abstractNumId w:val="14"/>
   </w:num>
-  <w:num w:numId="8">
+  <w:num w:numId="8" w16cid:durableId="533151845">
     <w:abstractNumId w:val="1"/>
   </w:num>
-  <w:num w:numId="9">
+  <w:num w:numId="9" w16cid:durableId="448399891">
     <w:abstractNumId w:val="6"/>
   </w:num>
-  <w:num w:numId="10">
+  <w:num w:numId="10" w16cid:durableId="1433745367">
     <w:abstractNumId w:val="2"/>
   </w:num>
-  <w:num w:numId="11">
+  <w:num w:numId="11" w16cid:durableId="1419910975">
     <w:abstractNumId w:val="9"/>
   </w:num>
-  <w:num w:numId="12">
+  <w:num w:numId="12" w16cid:durableId="1974864137">
     <w:abstractNumId w:val="12"/>
   </w:num>
-  <w:num w:numId="13">
+  <w:num w:numId="13" w16cid:durableId="509028647">
     <w:abstractNumId w:val="3"/>
   </w:num>
-  <w:num w:numId="14">
+  <w:num w:numId="14" w16cid:durableId="313144564">
     <w:abstractNumId w:val="15"/>
     <w:lvlOverride w:ilvl="0">
       <w:startOverride w:val="1"/>
@@ -7215,20 +7216,20 @@
     <w:lvlOverride w:ilvl="7"/>
     <w:lvlOverride w:ilvl="8"/>
   </w:num>
-  <w:num w:numId="15">
+  <w:num w:numId="15" w16cid:durableId="1647008196">
     <w:abstractNumId w:val="0"/>
   </w:num>
-  <w:num w:numId="16">
+  <w:num w:numId="16" w16cid:durableId="1972320731">
     <w:abstractNumId w:val="7"/>
   </w:num>
-  <w:num w:numId="17">
+  <w:num w:numId="17" w16cid:durableId="176769869">
     <w:abstractNumId w:val="11"/>
   </w:num>
 </w:numbering>
 </file>
 
 <file path=word/styles.xml><?xml version="1.0" encoding="utf-8"?>
-<w:styles xmlns:mc="http://schemas.openxmlformats.org/markup-compatibility/2006" xmlns:r="http://schemas.openxmlformats.org/officeDocument/2006/relationships" xmlns:w="http://schemas.openxmlformats.org/wordprocessingml/2006/main" xmlns:w14="http://schemas.microsoft.com/office/word/2010/wordml" xmlns:w15="http://schemas.microsoft.com/office/word/2012/wordml" xmlns:w16cex="http://schemas.microsoft.com/office/word/2018/wordml/cex" xmlns:w16cid="http://schemas.microsoft.com/office/word/2016/wordml/cid" xmlns:w16="http://schemas.microsoft.com/office/word/2018/wordml" xmlns:w16se="http://schemas.microsoft.com/office/word/2015/wordml/symex" mc:Ignorable="w14 w15 w16se w16cid w16 w16cex">
+<w:styles xmlns:mc="http://schemas.openxmlformats.org/markup-compatibility/2006" xmlns:r="http://schemas.openxmlformats.org/officeDocument/2006/relationships" xmlns:w="http://schemas.openxmlformats.org/wordprocessingml/2006/main" xmlns:w14="http://schemas.microsoft.com/office/word/2010/wordml" xmlns:w15="http://schemas.microsoft.com/office/word/2012/wordml" xmlns:w16cex="http://schemas.microsoft.com/office/word/2018/wordml/cex" xmlns:w16cid="http://schemas.microsoft.com/office/word/2016/wordml/cid" xmlns:w16="http://schemas.microsoft.com/office/word/2018/wordml" xmlns:w16sdtdh="http://schemas.microsoft.com/office/word/2020/wordml/sdtdatahash" xmlns:w16se="http://schemas.microsoft.com/office/word/2015/wordml/symex" mc:Ignorable="w14 w15 w16se w16cid w16 w16cex w16sdtdh">
   <w:docDefaults>
     <w:rPrDefault>
       <w:rPr>

</xml_diff>